<commit_message>
initial set-up for Firebase
</commit_message>
<xml_diff>
--- a/EFOLIO/W7-W8/RuiGao32573405.docx
+++ b/EFOLIO/W7-W8/RuiGao32573405.docx
@@ -2,6 +2,23 @@
 <file path=word/document.xml><?xml version="1.0" encoding="utf-8"?>
 <w:document xmlns:wpc="http://schemas.microsoft.com/office/word/2010/wordprocessingCanvas" xmlns:cx="http://schemas.microsoft.com/office/drawing/2014/chartex" xmlns:cx1="http://schemas.microsoft.com/office/drawing/2015/9/8/chartex" xmlns:cx2="http://schemas.microsoft.com/office/drawing/2015/10/21/chartex" xmlns:cx3="http://schemas.microsoft.com/office/drawing/2016/5/9/chartex" xmlns:cx4="http://schemas.microsoft.com/office/drawing/2016/5/10/chartex" xmlns:cx5="http://schemas.microsoft.com/office/drawing/2016/5/11/chartex" xmlns:cx6="http://schemas.microsoft.com/office/drawing/2016/5/12/chartex" xmlns:cx7="http://schemas.microsoft.com/office/drawing/2016/5/13/chartex" xmlns:cx8="http://schemas.microsoft.com/office/drawing/2016/5/14/chartex" xmlns:mc="http://schemas.openxmlformats.org/markup-compatibility/2006" xmlns:aink="http://schemas.microsoft.com/office/drawing/2016/ink" xmlns:am3d="http://schemas.microsoft.com/office/drawing/2017/model3d" xmlns:o="urn:schemas-microsoft-com:office:office" xmlns:oel="http://schemas.microsoft.com/office/2019/extlst" xmlns:r="http://schemas.openxmlformats.org/officeDocument/2006/relationships" xmlns:m="http://schemas.openxmlformats.org/officeDocument/2006/math" xmlns:v="urn:schemas-microsoft-com:vml" xmlns:wp14="http://schemas.microsoft.com/office/word/2010/wordprocessingDrawing" xmlns:wp="http://schemas.openxmlformats.org/drawingml/2006/wordprocessingDrawing" xmlns:w10="urn:schemas-microsoft-com:office:word" xmlns:w="http://schemas.openxmlformats.org/wordprocessingml/2006/main" xmlns:w14="http://schemas.microsoft.com/office/word/2010/wordml" xmlns:w15="http://schemas.microsoft.com/office/word/2012/wordml" xmlns:w16cex="http://schemas.microsoft.com/office/word/2018/wordml/cex" xmlns:w16cid="http://schemas.microsoft.com/office/word/2016/wordml/cid" xmlns:w16="http://schemas.microsoft.com/office/word/2018/wordml" xmlns:w16du="http://schemas.microsoft.com/office/word/2023/wordml/word16du" xmlns:w16sdtdh="http://schemas.microsoft.com/office/word/2020/wordml/sdtdatahash" xmlns:w16se="http://schemas.microsoft.com/office/word/2015/wordml/symex" xmlns:wpg="http://schemas.microsoft.com/office/word/2010/wordprocessingGroup" xmlns:wpi="http://schemas.microsoft.com/office/word/2010/wordprocessingInk" xmlns:wne="http://schemas.microsoft.com/office/word/2006/wordml" xmlns:wps="http://schemas.microsoft.com/office/word/2010/wordprocessingShape" mc:Ignorable="w14 w15 w16se w16cid w16 w16cex w16sdtdh w16du wp14">
   <w:body>
+    <w:p>
+      <w:pPr>
+        <w:pStyle w:val="Heading1"/>
+        <w:jc w:val="center"/>
+        <w:rPr>
+          <w:rFonts w:hint="eastAsia"/>
+          <w:noProof/>
+        </w:rPr>
+      </w:pPr>
+      <w:r>
+        <w:rPr>
+          <w:rFonts w:hint="eastAsia"/>
+          <w:noProof/>
+        </w:rPr>
+        <w:t>Task 7.1</w:t>
+      </w:r>
+    </w:p>
     <w:p>
       <w:r>
         <w:rPr>
@@ -32,6 +49,54 @@
                     <a:xfrm>
                       <a:off x="0" y="0"/>
                       <a:ext cx="5274310" cy="2498725"/>
+                    </a:xfrm>
+                    <a:prstGeom prst="rect">
+                      <a:avLst/>
+                    </a:prstGeom>
+                  </pic:spPr>
+                </pic:pic>
+              </a:graphicData>
+            </a:graphic>
+          </wp:inline>
+        </w:drawing>
+      </w:r>
+    </w:p>
+    <w:p/>
+    <w:p>
+      <w:pPr>
+        <w:rPr>
+          <w:rFonts w:hint="eastAsia"/>
+        </w:rPr>
+      </w:pPr>
+      <w:r>
+        <w:rPr>
+          <w:noProof/>
+        </w:rPr>
+        <w:drawing>
+          <wp:inline distT="0" distB="0" distL="0" distR="0" wp14:anchorId="2CACD873" wp14:editId="1C3AA62C">
+            <wp:extent cx="5274310" cy="3806190"/>
+            <wp:effectExtent l="0" t="0" r="2540" b="3810"/>
+            <wp:docPr id="45779516" name="Picture 1" descr="A screenshot of a computer&#10;&#10;Description automatically generated"/>
+            <wp:cNvGraphicFramePr>
+              <a:graphicFrameLocks xmlns:a="http://schemas.openxmlformats.org/drawingml/2006/main" noChangeAspect="1"/>
+            </wp:cNvGraphicFramePr>
+            <a:graphic xmlns:a="http://schemas.openxmlformats.org/drawingml/2006/main">
+              <a:graphicData uri="http://schemas.openxmlformats.org/drawingml/2006/picture">
+                <pic:pic xmlns:pic="http://schemas.openxmlformats.org/drawingml/2006/picture">
+                  <pic:nvPicPr>
+                    <pic:cNvPr id="45779516" name="Picture 1" descr="A screenshot of a computer&#10;&#10;Description automatically generated"/>
+                    <pic:cNvPicPr/>
+                  </pic:nvPicPr>
+                  <pic:blipFill>
+                    <a:blip r:embed="rId5"/>
+                    <a:stretch>
+                      <a:fillRect/>
+                    </a:stretch>
+                  </pic:blipFill>
+                  <pic:spPr>
+                    <a:xfrm>
+                      <a:off x="0" y="0"/>
+                      <a:ext cx="5274310" cy="3806190"/>
                     </a:xfrm>
                     <a:prstGeom prst="rect">
                       <a:avLst/>

</xml_diff>

<commit_message>
week7 & week 8
</commit_message>
<xml_diff>
--- a/EFOLIO/W7-W8/RuiGao32573405.docx
+++ b/EFOLIO/W7-W8/RuiGao32573405.docx
@@ -7,16 +7,39 @@
         <w:pStyle w:val="Heading1"/>
         <w:jc w:val="center"/>
         <w:rPr>
+          <w:noProof/>
+        </w:rPr>
+      </w:pPr>
+      <w:r>
+        <w:rPr>
           <w:rFonts w:hint="eastAsia"/>
           <w:noProof/>
         </w:rPr>
+        <w:t>Task 7.1</w:t>
+      </w:r>
+    </w:p>
+    <w:p>
+      <w:pPr>
+        <w:rPr>
+          <w:b/>
+          <w:bCs/>
+        </w:rPr>
       </w:pPr>
       <w:r>
         <w:rPr>
           <w:rFonts w:hint="eastAsia"/>
-          <w:noProof/>
-        </w:rPr>
-        <w:t>Task 7.1</w:t>
+          <w:b/>
+          <w:bCs/>
+        </w:rPr>
+        <w:t>Create project &amp; Register your project with Firebase</w:t>
+      </w:r>
+      <w:r>
+        <w:rPr>
+          <w:rFonts w:hint="eastAsia"/>
+          <w:b/>
+          <w:bCs/>
+        </w:rPr>
+        <w:t>:</w:t>
       </w:r>
     </w:p>
     <w:p>
@@ -63,11 +86,6 @@
     </w:p>
     <w:p/>
     <w:p>
-      <w:pPr>
-        <w:rPr>
-          <w:rFonts w:hint="eastAsia"/>
-        </w:rPr>
-      </w:pPr>
       <w:r>
         <w:rPr>
           <w:noProof/>
@@ -97,6 +115,990 @@
                     <a:xfrm>
                       <a:off x="0" y="0"/>
                       <a:ext cx="5274310" cy="3806190"/>
+                    </a:xfrm>
+                    <a:prstGeom prst="rect">
+                      <a:avLst/>
+                    </a:prstGeom>
+                  </pic:spPr>
+                </pic:pic>
+              </a:graphicData>
+            </a:graphic>
+          </wp:inline>
+        </w:drawing>
+      </w:r>
+    </w:p>
+    <w:p/>
+    <w:p>
+      <w:pPr>
+        <w:rPr>
+          <w:b/>
+          <w:bCs/>
+        </w:rPr>
+      </w:pPr>
+      <w:r>
+        <w:rPr>
+          <w:rFonts w:hint="eastAsia"/>
+          <w:b/>
+          <w:bCs/>
+        </w:rPr>
+        <w:lastRenderedPageBreak/>
+        <w:t>R</w:t>
+      </w:r>
+      <w:r>
+        <w:rPr>
+          <w:rFonts w:hint="eastAsia"/>
+          <w:b/>
+          <w:bCs/>
+        </w:rPr>
+        <w:t>egister user via Firebase:</w:t>
+      </w:r>
+    </w:p>
+    <w:p>
+      <w:r>
+        <w:rPr>
+          <w:noProof/>
+        </w:rPr>
+        <w:drawing>
+          <wp:inline distT="0" distB="0" distL="0" distR="0" wp14:anchorId="34C7B9A8" wp14:editId="453D7DA7">
+            <wp:extent cx="5274310" cy="1917700"/>
+            <wp:effectExtent l="0" t="0" r="2540" b="6350"/>
+            <wp:docPr id="674967453" name="Picture 1" descr="A screenshot of a computer&#10;&#10;Description automatically generated"/>
+            <wp:cNvGraphicFramePr>
+              <a:graphicFrameLocks xmlns:a="http://schemas.openxmlformats.org/drawingml/2006/main" noChangeAspect="1"/>
+            </wp:cNvGraphicFramePr>
+            <a:graphic xmlns:a="http://schemas.openxmlformats.org/drawingml/2006/main">
+              <a:graphicData uri="http://schemas.openxmlformats.org/drawingml/2006/picture">
+                <pic:pic xmlns:pic="http://schemas.openxmlformats.org/drawingml/2006/picture">
+                  <pic:nvPicPr>
+                    <pic:cNvPr id="674967453" name="Picture 1" descr="A screenshot of a computer&#10;&#10;Description automatically generated"/>
+                    <pic:cNvPicPr/>
+                  </pic:nvPicPr>
+                  <pic:blipFill>
+                    <a:blip r:embed="rId6"/>
+                    <a:stretch>
+                      <a:fillRect/>
+                    </a:stretch>
+                  </pic:blipFill>
+                  <pic:spPr>
+                    <a:xfrm>
+                      <a:off x="0" y="0"/>
+                      <a:ext cx="5274310" cy="1917700"/>
+                    </a:xfrm>
+                    <a:prstGeom prst="rect">
+                      <a:avLst/>
+                    </a:prstGeom>
+                  </pic:spPr>
+                </pic:pic>
+              </a:graphicData>
+            </a:graphic>
+          </wp:inline>
+        </w:drawing>
+      </w:r>
+    </w:p>
+    <w:p>
+      <w:r>
+        <w:rPr>
+          <w:noProof/>
+        </w:rPr>
+        <w:drawing>
+          <wp:inline distT="0" distB="0" distL="0" distR="0" wp14:anchorId="59F99CA6" wp14:editId="46975D38">
+            <wp:extent cx="5274310" cy="1766570"/>
+            <wp:effectExtent l="0" t="0" r="2540" b="5080"/>
+            <wp:docPr id="399240276" name="Picture 1"/>
+            <wp:cNvGraphicFramePr>
+              <a:graphicFrameLocks xmlns:a="http://schemas.openxmlformats.org/drawingml/2006/main" noChangeAspect="1"/>
+            </wp:cNvGraphicFramePr>
+            <a:graphic xmlns:a="http://schemas.openxmlformats.org/drawingml/2006/main">
+              <a:graphicData uri="http://schemas.openxmlformats.org/drawingml/2006/picture">
+                <pic:pic xmlns:pic="http://schemas.openxmlformats.org/drawingml/2006/picture">
+                  <pic:nvPicPr>
+                    <pic:cNvPr id="399240276" name=""/>
+                    <pic:cNvPicPr/>
+                  </pic:nvPicPr>
+                  <pic:blipFill>
+                    <a:blip r:embed="rId7"/>
+                    <a:stretch>
+                      <a:fillRect/>
+                    </a:stretch>
+                  </pic:blipFill>
+                  <pic:spPr>
+                    <a:xfrm>
+                      <a:off x="0" y="0"/>
+                      <a:ext cx="5274310" cy="1766570"/>
+                    </a:xfrm>
+                    <a:prstGeom prst="rect">
+                      <a:avLst/>
+                    </a:prstGeom>
+                  </pic:spPr>
+                </pic:pic>
+              </a:graphicData>
+            </a:graphic>
+          </wp:inline>
+        </w:drawing>
+      </w:r>
+    </w:p>
+    <w:p>
+      <w:r>
+        <w:rPr>
+          <w:noProof/>
+        </w:rPr>
+        <w:drawing>
+          <wp:inline distT="0" distB="0" distL="0" distR="0" wp14:anchorId="19E178A7" wp14:editId="1E9D7983">
+            <wp:extent cx="5274310" cy="3729990"/>
+            <wp:effectExtent l="0" t="0" r="2540" b="3810"/>
+            <wp:docPr id="920458284" name="Picture 1" descr="A screenshot of a computer program&#10;&#10;Description automatically generated"/>
+            <wp:cNvGraphicFramePr>
+              <a:graphicFrameLocks xmlns:a="http://schemas.openxmlformats.org/drawingml/2006/main" noChangeAspect="1"/>
+            </wp:cNvGraphicFramePr>
+            <a:graphic xmlns:a="http://schemas.openxmlformats.org/drawingml/2006/main">
+              <a:graphicData uri="http://schemas.openxmlformats.org/drawingml/2006/picture">
+                <pic:pic xmlns:pic="http://schemas.openxmlformats.org/drawingml/2006/picture">
+                  <pic:nvPicPr>
+                    <pic:cNvPr id="920458284" name="Picture 1" descr="A screenshot of a computer program&#10;&#10;Description automatically generated"/>
+                    <pic:cNvPicPr/>
+                  </pic:nvPicPr>
+                  <pic:blipFill>
+                    <a:blip r:embed="rId8"/>
+                    <a:stretch>
+                      <a:fillRect/>
+                    </a:stretch>
+                  </pic:blipFill>
+                  <pic:spPr>
+                    <a:xfrm>
+                      <a:off x="0" y="0"/>
+                      <a:ext cx="5274310" cy="3729990"/>
+                    </a:xfrm>
+                    <a:prstGeom prst="rect">
+                      <a:avLst/>
+                    </a:prstGeom>
+                  </pic:spPr>
+                </pic:pic>
+              </a:graphicData>
+            </a:graphic>
+          </wp:inline>
+        </w:drawing>
+      </w:r>
+    </w:p>
+    <w:p/>
+    <w:p/>
+    <w:p/>
+    <w:p/>
+    <w:p/>
+    <w:p/>
+    <w:p/>
+    <w:p/>
+    <w:p>
+      <w:pPr>
+        <w:rPr>
+          <w:b/>
+          <w:bCs/>
+        </w:rPr>
+      </w:pPr>
+      <w:r>
+        <w:rPr>
+          <w:rFonts w:hint="eastAsia"/>
+          <w:b/>
+          <w:bCs/>
+        </w:rPr>
+        <w:t>Singn in via registerd account via Firebase:</w:t>
+      </w:r>
+    </w:p>
+    <w:p>
+      <w:r>
+        <w:rPr>
+          <w:noProof/>
+        </w:rPr>
+        <w:drawing>
+          <wp:inline distT="0" distB="0" distL="0" distR="0" wp14:anchorId="068FC559" wp14:editId="79A10991">
+            <wp:extent cx="5274310" cy="2716530"/>
+            <wp:effectExtent l="0" t="0" r="2540" b="7620"/>
+            <wp:docPr id="855536076" name="Picture 1" descr="A screenshot of a computer&#10;&#10;Description automatically generated"/>
+            <wp:cNvGraphicFramePr>
+              <a:graphicFrameLocks xmlns:a="http://schemas.openxmlformats.org/drawingml/2006/main" noChangeAspect="1"/>
+            </wp:cNvGraphicFramePr>
+            <a:graphic xmlns:a="http://schemas.openxmlformats.org/drawingml/2006/main">
+              <a:graphicData uri="http://schemas.openxmlformats.org/drawingml/2006/picture">
+                <pic:pic xmlns:pic="http://schemas.openxmlformats.org/drawingml/2006/picture">
+                  <pic:nvPicPr>
+                    <pic:cNvPr id="855536076" name="Picture 1" descr="A screenshot of a computer&#10;&#10;Description automatically generated"/>
+                    <pic:cNvPicPr/>
+                  </pic:nvPicPr>
+                  <pic:blipFill>
+                    <a:blip r:embed="rId9"/>
+                    <a:stretch>
+                      <a:fillRect/>
+                    </a:stretch>
+                  </pic:blipFill>
+                  <pic:spPr>
+                    <a:xfrm>
+                      <a:off x="0" y="0"/>
+                      <a:ext cx="5274310" cy="2716530"/>
+                    </a:xfrm>
+                    <a:prstGeom prst="rect">
+                      <a:avLst/>
+                    </a:prstGeom>
+                  </pic:spPr>
+                </pic:pic>
+              </a:graphicData>
+            </a:graphic>
+          </wp:inline>
+        </w:drawing>
+      </w:r>
+    </w:p>
+    <w:p/>
+    <w:p>
+      <w:pPr>
+        <w:pStyle w:val="Heading1"/>
+        <w:jc w:val="center"/>
+      </w:pPr>
+      <w:r>
+        <w:rPr>
+          <w:rFonts w:hint="eastAsia"/>
+        </w:rPr>
+        <w:lastRenderedPageBreak/>
+        <w:t>Task 7.2</w:t>
+      </w:r>
+    </w:p>
+    <w:p>
+      <w:r>
+        <w:rPr>
+          <w:noProof/>
+        </w:rPr>
+        <w:drawing>
+          <wp:inline distT="0" distB="0" distL="0" distR="0" wp14:anchorId="11C77C4F" wp14:editId="371D0CE9">
+            <wp:extent cx="5274310" cy="2446020"/>
+            <wp:effectExtent l="0" t="0" r="2540" b="0"/>
+            <wp:docPr id="107296398" name="Picture 1"/>
+            <wp:cNvGraphicFramePr>
+              <a:graphicFrameLocks xmlns:a="http://schemas.openxmlformats.org/drawingml/2006/main" noChangeAspect="1"/>
+            </wp:cNvGraphicFramePr>
+            <a:graphic xmlns:a="http://schemas.openxmlformats.org/drawingml/2006/main">
+              <a:graphicData uri="http://schemas.openxmlformats.org/drawingml/2006/picture">
+                <pic:pic xmlns:pic="http://schemas.openxmlformats.org/drawingml/2006/picture">
+                  <pic:nvPicPr>
+                    <pic:cNvPr id="107296398" name=""/>
+                    <pic:cNvPicPr/>
+                  </pic:nvPicPr>
+                  <pic:blipFill>
+                    <a:blip r:embed="rId10"/>
+                    <a:stretch>
+                      <a:fillRect/>
+                    </a:stretch>
+                  </pic:blipFill>
+                  <pic:spPr>
+                    <a:xfrm>
+                      <a:off x="0" y="0"/>
+                      <a:ext cx="5274310" cy="2446020"/>
+                    </a:xfrm>
+                    <a:prstGeom prst="rect">
+                      <a:avLst/>
+                    </a:prstGeom>
+                  </pic:spPr>
+                </pic:pic>
+              </a:graphicData>
+            </a:graphic>
+          </wp:inline>
+        </w:drawing>
+      </w:r>
+    </w:p>
+    <w:p>
+      <w:r>
+        <w:rPr>
+          <w:noProof/>
+        </w:rPr>
+        <w:drawing>
+          <wp:inline distT="0" distB="0" distL="0" distR="0" wp14:anchorId="13BA7EC3" wp14:editId="0C4486BC">
+            <wp:extent cx="5274310" cy="2498090"/>
+            <wp:effectExtent l="0" t="0" r="2540" b="0"/>
+            <wp:docPr id="1093694025" name="Picture 1" descr="A screenshot of a login form&#10;&#10;Description automatically generated"/>
+            <wp:cNvGraphicFramePr>
+              <a:graphicFrameLocks xmlns:a="http://schemas.openxmlformats.org/drawingml/2006/main" noChangeAspect="1"/>
+            </wp:cNvGraphicFramePr>
+            <a:graphic xmlns:a="http://schemas.openxmlformats.org/drawingml/2006/main">
+              <a:graphicData uri="http://schemas.openxmlformats.org/drawingml/2006/picture">
+                <pic:pic xmlns:pic="http://schemas.openxmlformats.org/drawingml/2006/picture">
+                  <pic:nvPicPr>
+                    <pic:cNvPr id="1093694025" name="Picture 1" descr="A screenshot of a login form&#10;&#10;Description automatically generated"/>
+                    <pic:cNvPicPr/>
+                  </pic:nvPicPr>
+                  <pic:blipFill>
+                    <a:blip r:embed="rId11"/>
+                    <a:stretch>
+                      <a:fillRect/>
+                    </a:stretch>
+                  </pic:blipFill>
+                  <pic:spPr>
+                    <a:xfrm>
+                      <a:off x="0" y="0"/>
+                      <a:ext cx="5274310" cy="2498090"/>
+                    </a:xfrm>
+                    <a:prstGeom prst="rect">
+                      <a:avLst/>
+                    </a:prstGeom>
+                  </pic:spPr>
+                </pic:pic>
+              </a:graphicData>
+            </a:graphic>
+          </wp:inline>
+        </w:drawing>
+      </w:r>
+    </w:p>
+    <w:p>
+      <w:r>
+        <w:rPr>
+          <w:noProof/>
+        </w:rPr>
+        <w:drawing>
+          <wp:inline distT="0" distB="0" distL="0" distR="0" wp14:anchorId="03F191EC" wp14:editId="70604C21">
+            <wp:extent cx="5274310" cy="2399030"/>
+            <wp:effectExtent l="0" t="0" r="2540" b="1270"/>
+            <wp:docPr id="381664670" name="Picture 1" descr="A screenshot of a login form&#10;&#10;Description automatically generated"/>
+            <wp:cNvGraphicFramePr>
+              <a:graphicFrameLocks xmlns:a="http://schemas.openxmlformats.org/drawingml/2006/main" noChangeAspect="1"/>
+            </wp:cNvGraphicFramePr>
+            <a:graphic xmlns:a="http://schemas.openxmlformats.org/drawingml/2006/main">
+              <a:graphicData uri="http://schemas.openxmlformats.org/drawingml/2006/picture">
+                <pic:pic xmlns:pic="http://schemas.openxmlformats.org/drawingml/2006/picture">
+                  <pic:nvPicPr>
+                    <pic:cNvPr id="381664670" name="Picture 1" descr="A screenshot of a login form&#10;&#10;Description automatically generated"/>
+                    <pic:cNvPicPr/>
+                  </pic:nvPicPr>
+                  <pic:blipFill>
+                    <a:blip r:embed="rId12"/>
+                    <a:stretch>
+                      <a:fillRect/>
+                    </a:stretch>
+                  </pic:blipFill>
+                  <pic:spPr>
+                    <a:xfrm>
+                      <a:off x="0" y="0"/>
+                      <a:ext cx="5274310" cy="2399030"/>
+                    </a:xfrm>
+                    <a:prstGeom prst="rect">
+                      <a:avLst/>
+                    </a:prstGeom>
+                  </pic:spPr>
+                </pic:pic>
+              </a:graphicData>
+            </a:graphic>
+          </wp:inline>
+        </w:drawing>
+      </w:r>
+    </w:p>
+    <w:p>
+      <w:r>
+        <w:rPr>
+          <w:noProof/>
+        </w:rPr>
+        <w:lastRenderedPageBreak/>
+        <w:drawing>
+          <wp:inline distT="0" distB="0" distL="0" distR="0" wp14:anchorId="3CA480A2" wp14:editId="54978CD4">
+            <wp:extent cx="5274310" cy="3660775"/>
+            <wp:effectExtent l="0" t="0" r="2540" b="0"/>
+            <wp:docPr id="1834611203" name="Picture 1"/>
+            <wp:cNvGraphicFramePr>
+              <a:graphicFrameLocks xmlns:a="http://schemas.openxmlformats.org/drawingml/2006/main" noChangeAspect="1"/>
+            </wp:cNvGraphicFramePr>
+            <a:graphic xmlns:a="http://schemas.openxmlformats.org/drawingml/2006/main">
+              <a:graphicData uri="http://schemas.openxmlformats.org/drawingml/2006/picture">
+                <pic:pic xmlns:pic="http://schemas.openxmlformats.org/drawingml/2006/picture">
+                  <pic:nvPicPr>
+                    <pic:cNvPr id="1834611203" name=""/>
+                    <pic:cNvPicPr/>
+                  </pic:nvPicPr>
+                  <pic:blipFill>
+                    <a:blip r:embed="rId13"/>
+                    <a:stretch>
+                      <a:fillRect/>
+                    </a:stretch>
+                  </pic:blipFill>
+                  <pic:spPr>
+                    <a:xfrm>
+                      <a:off x="0" y="0"/>
+                      <a:ext cx="5274310" cy="3660775"/>
+                    </a:xfrm>
+                    <a:prstGeom prst="rect">
+                      <a:avLst/>
+                    </a:prstGeom>
+                  </pic:spPr>
+                </pic:pic>
+              </a:graphicData>
+            </a:graphic>
+          </wp:inline>
+        </w:drawing>
+      </w:r>
+    </w:p>
+    <w:p/>
+    <w:p>
+      <w:r>
+        <w:rPr>
+          <w:noProof/>
+        </w:rPr>
+        <w:drawing>
+          <wp:inline distT="0" distB="0" distL="0" distR="0" wp14:anchorId="3AFBDC75" wp14:editId="23B28859">
+            <wp:extent cx="5274310" cy="2192655"/>
+            <wp:effectExtent l="0" t="0" r="2540" b="0"/>
+            <wp:docPr id="1070266795" name="Picture 1"/>
+            <wp:cNvGraphicFramePr>
+              <a:graphicFrameLocks xmlns:a="http://schemas.openxmlformats.org/drawingml/2006/main" noChangeAspect="1"/>
+            </wp:cNvGraphicFramePr>
+            <a:graphic xmlns:a="http://schemas.openxmlformats.org/drawingml/2006/main">
+              <a:graphicData uri="http://schemas.openxmlformats.org/drawingml/2006/picture">
+                <pic:pic xmlns:pic="http://schemas.openxmlformats.org/drawingml/2006/picture">
+                  <pic:nvPicPr>
+                    <pic:cNvPr id="1070266795" name=""/>
+                    <pic:cNvPicPr/>
+                  </pic:nvPicPr>
+                  <pic:blipFill>
+                    <a:blip r:embed="rId14"/>
+                    <a:stretch>
+                      <a:fillRect/>
+                    </a:stretch>
+                  </pic:blipFill>
+                  <pic:spPr>
+                    <a:xfrm>
+                      <a:off x="0" y="0"/>
+                      <a:ext cx="5274310" cy="2192655"/>
+                    </a:xfrm>
+                    <a:prstGeom prst="rect">
+                      <a:avLst/>
+                    </a:prstGeom>
+                  </pic:spPr>
+                </pic:pic>
+              </a:graphicData>
+            </a:graphic>
+          </wp:inline>
+        </w:drawing>
+      </w:r>
+    </w:p>
+    <w:p/>
+    <w:p>
+      <w:pPr>
+        <w:pStyle w:val="Heading1"/>
+        <w:jc w:val="center"/>
+      </w:pPr>
+      <w:r>
+        <w:rPr>
+          <w:rFonts w:hint="eastAsia"/>
+        </w:rPr>
+        <w:lastRenderedPageBreak/>
+        <w:t>Task 8.1</w:t>
+      </w:r>
+    </w:p>
+    <w:p>
+      <w:r>
+        <w:rPr>
+          <w:noProof/>
+        </w:rPr>
+        <w:drawing>
+          <wp:inline distT="0" distB="0" distL="0" distR="0" wp14:anchorId="5AC571EF" wp14:editId="306B65AD">
+            <wp:extent cx="5274310" cy="2689225"/>
+            <wp:effectExtent l="0" t="0" r="2540" b="0"/>
+            <wp:docPr id="736330807" name="Picture 1"/>
+            <wp:cNvGraphicFramePr>
+              <a:graphicFrameLocks xmlns:a="http://schemas.openxmlformats.org/drawingml/2006/main" noChangeAspect="1"/>
+            </wp:cNvGraphicFramePr>
+            <a:graphic xmlns:a="http://schemas.openxmlformats.org/drawingml/2006/main">
+              <a:graphicData uri="http://schemas.openxmlformats.org/drawingml/2006/picture">
+                <pic:pic xmlns:pic="http://schemas.openxmlformats.org/drawingml/2006/picture">
+                  <pic:nvPicPr>
+                    <pic:cNvPr id="736330807" name=""/>
+                    <pic:cNvPicPr/>
+                  </pic:nvPicPr>
+                  <pic:blipFill>
+                    <a:blip r:embed="rId15"/>
+                    <a:stretch>
+                      <a:fillRect/>
+                    </a:stretch>
+                  </pic:blipFill>
+                  <pic:spPr>
+                    <a:xfrm>
+                      <a:off x="0" y="0"/>
+                      <a:ext cx="5274310" cy="2689225"/>
+                    </a:xfrm>
+                    <a:prstGeom prst="rect">
+                      <a:avLst/>
+                    </a:prstGeom>
+                  </pic:spPr>
+                </pic:pic>
+              </a:graphicData>
+            </a:graphic>
+          </wp:inline>
+        </w:drawing>
+      </w:r>
+    </w:p>
+    <w:p>
+      <w:r>
+        <w:rPr>
+          <w:noProof/>
+        </w:rPr>
+        <w:drawing>
+          <wp:inline distT="0" distB="0" distL="0" distR="0" wp14:anchorId="109229C4" wp14:editId="793F6386">
+            <wp:extent cx="5274310" cy="2685415"/>
+            <wp:effectExtent l="0" t="0" r="2540" b="635"/>
+            <wp:docPr id="573944270" name="Picture 1" descr="A screenshot of a computer&#10;&#10;Description automatically generated"/>
+            <wp:cNvGraphicFramePr>
+              <a:graphicFrameLocks xmlns:a="http://schemas.openxmlformats.org/drawingml/2006/main" noChangeAspect="1"/>
+            </wp:cNvGraphicFramePr>
+            <a:graphic xmlns:a="http://schemas.openxmlformats.org/drawingml/2006/main">
+              <a:graphicData uri="http://schemas.openxmlformats.org/drawingml/2006/picture">
+                <pic:pic xmlns:pic="http://schemas.openxmlformats.org/drawingml/2006/picture">
+                  <pic:nvPicPr>
+                    <pic:cNvPr id="573944270" name="Picture 1" descr="A screenshot of a computer&#10;&#10;Description automatically generated"/>
+                    <pic:cNvPicPr/>
+                  </pic:nvPicPr>
+                  <pic:blipFill>
+                    <a:blip r:embed="rId16"/>
+                    <a:stretch>
+                      <a:fillRect/>
+                    </a:stretch>
+                  </pic:blipFill>
+                  <pic:spPr>
+                    <a:xfrm>
+                      <a:off x="0" y="0"/>
+                      <a:ext cx="5274310" cy="2685415"/>
+                    </a:xfrm>
+                    <a:prstGeom prst="rect">
+                      <a:avLst/>
+                    </a:prstGeom>
+                  </pic:spPr>
+                </pic:pic>
+              </a:graphicData>
+            </a:graphic>
+          </wp:inline>
+        </w:drawing>
+      </w:r>
+    </w:p>
+    <w:p>
+      <w:r>
+        <w:rPr>
+          <w:noProof/>
+        </w:rPr>
+        <w:drawing>
+          <wp:inline distT="0" distB="0" distL="0" distR="0" wp14:anchorId="521BFF88" wp14:editId="2A042A53">
+            <wp:extent cx="5274310" cy="2231390"/>
+            <wp:effectExtent l="0" t="0" r="2540" b="0"/>
+            <wp:docPr id="381770029" name="Picture 1"/>
+            <wp:cNvGraphicFramePr>
+              <a:graphicFrameLocks xmlns:a="http://schemas.openxmlformats.org/drawingml/2006/main" noChangeAspect="1"/>
+            </wp:cNvGraphicFramePr>
+            <a:graphic xmlns:a="http://schemas.openxmlformats.org/drawingml/2006/main">
+              <a:graphicData uri="http://schemas.openxmlformats.org/drawingml/2006/picture">
+                <pic:pic xmlns:pic="http://schemas.openxmlformats.org/drawingml/2006/picture">
+                  <pic:nvPicPr>
+                    <pic:cNvPr id="381770029" name=""/>
+                    <pic:cNvPicPr/>
+                  </pic:nvPicPr>
+                  <pic:blipFill>
+                    <a:blip r:embed="rId17"/>
+                    <a:stretch>
+                      <a:fillRect/>
+                    </a:stretch>
+                  </pic:blipFill>
+                  <pic:spPr>
+                    <a:xfrm>
+                      <a:off x="0" y="0"/>
+                      <a:ext cx="5274310" cy="2231390"/>
+                    </a:xfrm>
+                    <a:prstGeom prst="rect">
+                      <a:avLst/>
+                    </a:prstGeom>
+                  </pic:spPr>
+                </pic:pic>
+              </a:graphicData>
+            </a:graphic>
+          </wp:inline>
+        </w:drawing>
+      </w:r>
+    </w:p>
+    <w:p>
+      <w:r>
+        <w:rPr>
+          <w:noProof/>
+        </w:rPr>
+        <w:lastRenderedPageBreak/>
+        <w:drawing>
+          <wp:inline distT="0" distB="0" distL="0" distR="0" wp14:anchorId="5D328DC5" wp14:editId="66067B76">
+            <wp:extent cx="5274310" cy="2357120"/>
+            <wp:effectExtent l="0" t="0" r="2540" b="5080"/>
+            <wp:docPr id="506961967" name="Picture 1" descr="A screenshot of a computer&#10;&#10;Description automatically generated"/>
+            <wp:cNvGraphicFramePr>
+              <a:graphicFrameLocks xmlns:a="http://schemas.openxmlformats.org/drawingml/2006/main" noChangeAspect="1"/>
+            </wp:cNvGraphicFramePr>
+            <a:graphic xmlns:a="http://schemas.openxmlformats.org/drawingml/2006/main">
+              <a:graphicData uri="http://schemas.openxmlformats.org/drawingml/2006/picture">
+                <pic:pic xmlns:pic="http://schemas.openxmlformats.org/drawingml/2006/picture">
+                  <pic:nvPicPr>
+                    <pic:cNvPr id="506961967" name="Picture 1" descr="A screenshot of a computer&#10;&#10;Description automatically generated"/>
+                    <pic:cNvPicPr/>
+                  </pic:nvPicPr>
+                  <pic:blipFill>
+                    <a:blip r:embed="rId18"/>
+                    <a:stretch>
+                      <a:fillRect/>
+                    </a:stretch>
+                  </pic:blipFill>
+                  <pic:spPr>
+                    <a:xfrm>
+                      <a:off x="0" y="0"/>
+                      <a:ext cx="5274310" cy="2357120"/>
+                    </a:xfrm>
+                    <a:prstGeom prst="rect">
+                      <a:avLst/>
+                    </a:prstGeom>
+                  </pic:spPr>
+                </pic:pic>
+              </a:graphicData>
+            </a:graphic>
+          </wp:inline>
+        </w:drawing>
+      </w:r>
+    </w:p>
+    <w:p/>
+    <w:p>
+      <w:pPr>
+        <w:pStyle w:val="Heading1"/>
+        <w:jc w:val="center"/>
+      </w:pPr>
+      <w:r>
+        <w:rPr>
+          <w:rFonts w:hint="eastAsia"/>
+        </w:rPr>
+        <w:t>Task 8.2</w:t>
+      </w:r>
+    </w:p>
+    <w:p>
+      <w:r>
+        <w:rPr>
+          <w:noProof/>
+        </w:rPr>
+        <w:drawing>
+          <wp:inline distT="0" distB="0" distL="0" distR="0" wp14:anchorId="5CF6E6CD" wp14:editId="4E3AC3FD">
+            <wp:extent cx="5274310" cy="2593975"/>
+            <wp:effectExtent l="0" t="0" r="2540" b="0"/>
+            <wp:docPr id="2069834219" name="Picture 1"/>
+            <wp:cNvGraphicFramePr>
+              <a:graphicFrameLocks xmlns:a="http://schemas.openxmlformats.org/drawingml/2006/main" noChangeAspect="1"/>
+            </wp:cNvGraphicFramePr>
+            <a:graphic xmlns:a="http://schemas.openxmlformats.org/drawingml/2006/main">
+              <a:graphicData uri="http://schemas.openxmlformats.org/drawingml/2006/picture">
+                <pic:pic xmlns:pic="http://schemas.openxmlformats.org/drawingml/2006/picture">
+                  <pic:nvPicPr>
+                    <pic:cNvPr id="2069834219" name=""/>
+                    <pic:cNvPicPr/>
+                  </pic:nvPicPr>
+                  <pic:blipFill>
+                    <a:blip r:embed="rId19"/>
+                    <a:stretch>
+                      <a:fillRect/>
+                    </a:stretch>
+                  </pic:blipFill>
+                  <pic:spPr>
+                    <a:xfrm>
+                      <a:off x="0" y="0"/>
+                      <a:ext cx="5274310" cy="2593975"/>
+                    </a:xfrm>
+                    <a:prstGeom prst="rect">
+                      <a:avLst/>
+                    </a:prstGeom>
+                  </pic:spPr>
+                </pic:pic>
+              </a:graphicData>
+            </a:graphic>
+          </wp:inline>
+        </w:drawing>
+      </w:r>
+    </w:p>
+    <w:p>
+      <w:r>
+        <w:rPr>
+          <w:noProof/>
+        </w:rPr>
+        <w:lastRenderedPageBreak/>
+        <w:drawing>
+          <wp:inline distT="0" distB="0" distL="0" distR="0" wp14:anchorId="69DBD888" wp14:editId="141230D3">
+            <wp:extent cx="5274310" cy="2970530"/>
+            <wp:effectExtent l="0" t="0" r="2540" b="1270"/>
+            <wp:docPr id="465966115" name="Picture 1"/>
+            <wp:cNvGraphicFramePr>
+              <a:graphicFrameLocks xmlns:a="http://schemas.openxmlformats.org/drawingml/2006/main" noChangeAspect="1"/>
+            </wp:cNvGraphicFramePr>
+            <a:graphic xmlns:a="http://schemas.openxmlformats.org/drawingml/2006/main">
+              <a:graphicData uri="http://schemas.openxmlformats.org/drawingml/2006/picture">
+                <pic:pic xmlns:pic="http://schemas.openxmlformats.org/drawingml/2006/picture">
+                  <pic:nvPicPr>
+                    <pic:cNvPr id="465966115" name=""/>
+                    <pic:cNvPicPr/>
+                  </pic:nvPicPr>
+                  <pic:blipFill>
+                    <a:blip r:embed="rId20"/>
+                    <a:stretch>
+                      <a:fillRect/>
+                    </a:stretch>
+                  </pic:blipFill>
+                  <pic:spPr>
+                    <a:xfrm>
+                      <a:off x="0" y="0"/>
+                      <a:ext cx="5274310" cy="2970530"/>
+                    </a:xfrm>
+                    <a:prstGeom prst="rect">
+                      <a:avLst/>
+                    </a:prstGeom>
+                  </pic:spPr>
+                </pic:pic>
+              </a:graphicData>
+            </a:graphic>
+          </wp:inline>
+        </w:drawing>
+      </w:r>
+    </w:p>
+    <w:p>
+      <w:r>
+        <w:rPr>
+          <w:noProof/>
+        </w:rPr>
+        <w:drawing>
+          <wp:inline distT="0" distB="0" distL="0" distR="0" wp14:anchorId="2BCEBBC9" wp14:editId="5CC71B41">
+            <wp:extent cx="5274310" cy="2687955"/>
+            <wp:effectExtent l="0" t="0" r="2540" b="0"/>
+            <wp:docPr id="403042551" name="Picture 1" descr="A screenshot of a computer&#10;&#10;Description automatically generated"/>
+            <wp:cNvGraphicFramePr>
+              <a:graphicFrameLocks xmlns:a="http://schemas.openxmlformats.org/drawingml/2006/main" noChangeAspect="1"/>
+            </wp:cNvGraphicFramePr>
+            <a:graphic xmlns:a="http://schemas.openxmlformats.org/drawingml/2006/main">
+              <a:graphicData uri="http://schemas.openxmlformats.org/drawingml/2006/picture">
+                <pic:pic xmlns:pic="http://schemas.openxmlformats.org/drawingml/2006/picture">
+                  <pic:nvPicPr>
+                    <pic:cNvPr id="403042551" name="Picture 1" descr="A screenshot of a computer&#10;&#10;Description automatically generated"/>
+                    <pic:cNvPicPr/>
+                  </pic:nvPicPr>
+                  <pic:blipFill>
+                    <a:blip r:embed="rId21"/>
+                    <a:stretch>
+                      <a:fillRect/>
+                    </a:stretch>
+                  </pic:blipFill>
+                  <pic:spPr>
+                    <a:xfrm>
+                      <a:off x="0" y="0"/>
+                      <a:ext cx="5274310" cy="2687955"/>
+                    </a:xfrm>
+                    <a:prstGeom prst="rect">
+                      <a:avLst/>
+                    </a:prstGeom>
+                  </pic:spPr>
+                </pic:pic>
+              </a:graphicData>
+            </a:graphic>
+          </wp:inline>
+        </w:drawing>
+      </w:r>
+    </w:p>
+    <w:p>
+      <w:r>
+        <w:rPr>
+          <w:noProof/>
+        </w:rPr>
+        <w:drawing>
+          <wp:inline distT="0" distB="0" distL="0" distR="0" wp14:anchorId="4700B82D" wp14:editId="094F21D0">
+            <wp:extent cx="5274310" cy="2470150"/>
+            <wp:effectExtent l="0" t="0" r="2540" b="6350"/>
+            <wp:docPr id="1715384554" name="Picture 1" descr="A screenshot of a computer&#10;&#10;Description automatically generated"/>
+            <wp:cNvGraphicFramePr>
+              <a:graphicFrameLocks xmlns:a="http://schemas.openxmlformats.org/drawingml/2006/main" noChangeAspect="1"/>
+            </wp:cNvGraphicFramePr>
+            <a:graphic xmlns:a="http://schemas.openxmlformats.org/drawingml/2006/main">
+              <a:graphicData uri="http://schemas.openxmlformats.org/drawingml/2006/picture">
+                <pic:pic xmlns:pic="http://schemas.openxmlformats.org/drawingml/2006/picture">
+                  <pic:nvPicPr>
+                    <pic:cNvPr id="1715384554" name="Picture 1" descr="A screenshot of a computer&#10;&#10;Description automatically generated"/>
+                    <pic:cNvPicPr/>
+                  </pic:nvPicPr>
+                  <pic:blipFill>
+                    <a:blip r:embed="rId22"/>
+                    <a:stretch>
+                      <a:fillRect/>
+                    </a:stretch>
+                  </pic:blipFill>
+                  <pic:spPr>
+                    <a:xfrm>
+                      <a:off x="0" y="0"/>
+                      <a:ext cx="5274310" cy="2470150"/>
+                    </a:xfrm>
+                    <a:prstGeom prst="rect">
+                      <a:avLst/>
+                    </a:prstGeom>
+                  </pic:spPr>
+                </pic:pic>
+              </a:graphicData>
+            </a:graphic>
+          </wp:inline>
+        </w:drawing>
+      </w:r>
+    </w:p>
+    <w:p>
+      <w:r>
+        <w:rPr>
+          <w:noProof/>
+        </w:rPr>
+        <w:lastRenderedPageBreak/>
+        <w:drawing>
+          <wp:inline distT="0" distB="0" distL="0" distR="0" wp14:anchorId="69B0A416" wp14:editId="3900472C">
+            <wp:extent cx="5274310" cy="2887345"/>
+            <wp:effectExtent l="0" t="0" r="2540" b="8255"/>
+            <wp:docPr id="297313277" name="Picture 1"/>
+            <wp:cNvGraphicFramePr>
+              <a:graphicFrameLocks xmlns:a="http://schemas.openxmlformats.org/drawingml/2006/main" noChangeAspect="1"/>
+            </wp:cNvGraphicFramePr>
+            <a:graphic xmlns:a="http://schemas.openxmlformats.org/drawingml/2006/main">
+              <a:graphicData uri="http://schemas.openxmlformats.org/drawingml/2006/picture">
+                <pic:pic xmlns:pic="http://schemas.openxmlformats.org/drawingml/2006/picture">
+                  <pic:nvPicPr>
+                    <pic:cNvPr id="297313277" name=""/>
+                    <pic:cNvPicPr/>
+                  </pic:nvPicPr>
+                  <pic:blipFill>
+                    <a:blip r:embed="rId23"/>
+                    <a:stretch>
+                      <a:fillRect/>
+                    </a:stretch>
+                  </pic:blipFill>
+                  <pic:spPr>
+                    <a:xfrm>
+                      <a:off x="0" y="0"/>
+                      <a:ext cx="5274310" cy="2887345"/>
+                    </a:xfrm>
+                    <a:prstGeom prst="rect">
+                      <a:avLst/>
+                    </a:prstGeom>
+                  </pic:spPr>
+                </pic:pic>
+              </a:graphicData>
+            </a:graphic>
+          </wp:inline>
+        </w:drawing>
+      </w:r>
+    </w:p>
+    <w:p>
+      <w:r>
+        <w:rPr>
+          <w:noProof/>
+        </w:rPr>
+        <w:drawing>
+          <wp:inline distT="0" distB="0" distL="0" distR="0" wp14:anchorId="6364768B" wp14:editId="0AB6C9C7">
+            <wp:extent cx="5274310" cy="2312035"/>
+            <wp:effectExtent l="0" t="0" r="2540" b="0"/>
+            <wp:docPr id="187809967" name="Picture 1" descr="A screenshot of a computer program&#10;&#10;Description automatically generated"/>
+            <wp:cNvGraphicFramePr>
+              <a:graphicFrameLocks xmlns:a="http://schemas.openxmlformats.org/drawingml/2006/main" noChangeAspect="1"/>
+            </wp:cNvGraphicFramePr>
+            <a:graphic xmlns:a="http://schemas.openxmlformats.org/drawingml/2006/main">
+              <a:graphicData uri="http://schemas.openxmlformats.org/drawingml/2006/picture">
+                <pic:pic xmlns:pic="http://schemas.openxmlformats.org/drawingml/2006/picture">
+                  <pic:nvPicPr>
+                    <pic:cNvPr id="187809967" name="Picture 1" descr="A screenshot of a computer program&#10;&#10;Description automatically generated"/>
+                    <pic:cNvPicPr/>
+                  </pic:nvPicPr>
+                  <pic:blipFill>
+                    <a:blip r:embed="rId24"/>
+                    <a:stretch>
+                      <a:fillRect/>
+                    </a:stretch>
+                  </pic:blipFill>
+                  <pic:spPr>
+                    <a:xfrm>
+                      <a:off x="0" y="0"/>
+                      <a:ext cx="5274310" cy="2312035"/>
+                    </a:xfrm>
+                    <a:prstGeom prst="rect">
+                      <a:avLst/>
+                    </a:prstGeom>
+                  </pic:spPr>
+                </pic:pic>
+              </a:graphicData>
+            </a:graphic>
+          </wp:inline>
+        </w:drawing>
+      </w:r>
+    </w:p>
+    <w:p>
+      <w:r>
+        <w:rPr>
+          <w:noProof/>
+        </w:rPr>
+        <w:drawing>
+          <wp:inline distT="0" distB="0" distL="0" distR="0" wp14:anchorId="450B4FF3" wp14:editId="0F4E0D85">
+            <wp:extent cx="5274310" cy="2802255"/>
+            <wp:effectExtent l="0" t="0" r="2540" b="0"/>
+            <wp:docPr id="1873684193" name="Picture 1" descr="A computer code on a white background&#10;&#10;Description automatically generated"/>
+            <wp:cNvGraphicFramePr>
+              <a:graphicFrameLocks xmlns:a="http://schemas.openxmlformats.org/drawingml/2006/main" noChangeAspect="1"/>
+            </wp:cNvGraphicFramePr>
+            <a:graphic xmlns:a="http://schemas.openxmlformats.org/drawingml/2006/main">
+              <a:graphicData uri="http://schemas.openxmlformats.org/drawingml/2006/picture">
+                <pic:pic xmlns:pic="http://schemas.openxmlformats.org/drawingml/2006/picture">
+                  <pic:nvPicPr>
+                    <pic:cNvPr id="1873684193" name="Picture 1" descr="A computer code on a white background&#10;&#10;Description automatically generated"/>
+                    <pic:cNvPicPr/>
+                  </pic:nvPicPr>
+                  <pic:blipFill>
+                    <a:blip r:embed="rId25"/>
+                    <a:stretch>
+                      <a:fillRect/>
+                    </a:stretch>
+                  </pic:blipFill>
+                  <pic:spPr>
+                    <a:xfrm>
+                      <a:off x="0" y="0"/>
+                      <a:ext cx="5274310" cy="2802255"/>
+                    </a:xfrm>
+                    <a:prstGeom prst="rect">
+                      <a:avLst/>
+                    </a:prstGeom>
+                  </pic:spPr>
+                </pic:pic>
+              </a:graphicData>
+            </a:graphic>
+          </wp:inline>
+        </w:drawing>
+      </w:r>
+    </w:p>
+    <w:p>
+      <w:pPr>
+        <w:rPr>
+          <w:rFonts w:hint="eastAsia"/>
+        </w:rPr>
+      </w:pPr>
+      <w:r>
+        <w:rPr>
+          <w:noProof/>
+        </w:rPr>
+        <w:lastRenderedPageBreak/>
+        <w:drawing>
+          <wp:inline distT="0" distB="0" distL="0" distR="0" wp14:anchorId="04404C61" wp14:editId="5C4BE4D8">
+            <wp:extent cx="5274310" cy="1747520"/>
+            <wp:effectExtent l="0" t="0" r="2540" b="5080"/>
+            <wp:docPr id="1861113943" name="Picture 1"/>
+            <wp:cNvGraphicFramePr>
+              <a:graphicFrameLocks xmlns:a="http://schemas.openxmlformats.org/drawingml/2006/main" noChangeAspect="1"/>
+            </wp:cNvGraphicFramePr>
+            <a:graphic xmlns:a="http://schemas.openxmlformats.org/drawingml/2006/main">
+              <a:graphicData uri="http://schemas.openxmlformats.org/drawingml/2006/picture">
+                <pic:pic xmlns:pic="http://schemas.openxmlformats.org/drawingml/2006/picture">
+                  <pic:nvPicPr>
+                    <pic:cNvPr id="1861113943" name=""/>
+                    <pic:cNvPicPr/>
+                  </pic:nvPicPr>
+                  <pic:blipFill>
+                    <a:blip r:embed="rId26"/>
+                    <a:stretch>
+                      <a:fillRect/>
+                    </a:stretch>
+                  </pic:blipFill>
+                  <pic:spPr>
+                    <a:xfrm>
+                      <a:off x="0" y="0"/>
+                      <a:ext cx="5274310" cy="1747520"/>
                     </a:xfrm>
                     <a:prstGeom prst="rect">
                       <a:avLst/>

</xml_diff>